<commit_message>
preparing for a big prospecting push
</commit_message>
<xml_diff>
--- a/Charles Wyble Resume.docx
+++ b/Charles Wyble Resume.docx
@@ -114,14 +114,14 @@
       <w:hyperlink r:id="rId2">
         <w:r>
           <w:rPr>
-            <w:rStyle w:val="ListLabel11"/>
+            <w:rStyle w:val="ListLabel20"/>
             <w:u w:val="single"/>
           </w:rPr>
           <w:t>charles@turnsys.com</w:t>
         </w:r>
         <w:r>
           <w:rPr>
-            <w:rStyle w:val="ListLabel11"/>
+            <w:rStyle w:val="ListLabel20"/>
             <w:spacing w:val="17"/>
           </w:rPr>
           <w:t xml:space="preserve"> </w:t>
@@ -170,16 +170,16 @@
     <w:p>
       <w:pPr>
         <w:sectPr>
-          <w:type w:val="nextPage"/>
+          <w:type w:val="continuous"/>
           <w:pgSz w:w="12240" w:h="15840"/>
           <w:pgMar w:left="620" w:right="640" w:gutter="0" w:header="0" w:top="620" w:footer="0" w:bottom="280"/>
-          <w:pgNumType w:fmt="decimal"/>
           <w:cols w:num="2" w:equalWidth="false" w:sep="false">
             <w:col w:w="3092" w:space="464"/>
             <w:col w:w="7423"/>
           </w:cols>
           <w:formProt w:val="false"/>
           <w:textDirection w:val="lrTb"/>
+          <w:docGrid w:type="default" w:linePitch="100" w:charSpace="0"/>
         </w:sectPr>
       </w:pPr>
     </w:p>
@@ -2180,7 +2180,7 @@
           <w:spacing w:val="15"/>
           <w:w w:val="105"/>
         </w:rPr>
-        <w:t xml:space="preserve">TCS – Confidential End Client – Linux Administrator March 2024 – Present </w:t>
+        <w:t xml:space="preserve">Insight Global – CDK = Senior Systems Engineer – July 2024 – October 2024 </w:t>
       </w:r>
     </w:p>
     <w:p>
@@ -2193,7 +2193,11 @@
         </w:rPr>
       </w:pPr>
       <w:r>
-        <w:rPr/>
+        <w:rPr>
+          <w:spacing w:val="15"/>
+          <w:w w:val="105"/>
+        </w:rPr>
+        <w:t>* Security Compliance : worked with risk management/audit to remediate insecure configurations</w:t>
       </w:r>
     </w:p>
     <w:p>
@@ -2210,7 +2214,7 @@
           <w:spacing w:val="15"/>
           <w:w w:val="105"/>
         </w:rPr>
-        <w:t>* Day to day server operations scheduling downtime etc</w:t>
+        <w:t xml:space="preserve">* Created Alma9 Packer image from scratch </w:t>
       </w:r>
     </w:p>
     <w:p>
@@ -2224,6 +2228,84 @@
       </w:pPr>
       <w:r>
         <w:rPr/>
+      </w:r>
+    </w:p>
+    <w:p>
+      <w:pPr>
+        <w:pStyle w:val="Heading1"/>
+        <w:spacing w:before="184" w:after="0"/>
+        <w:rPr>
+          <w:spacing w:val="15"/>
+          <w:w w:val="105"/>
+        </w:rPr>
+      </w:pPr>
+      <w:r>
+        <w:rPr>
+          <w:spacing w:val="15"/>
+          <w:w w:val="105"/>
+        </w:rPr>
+        <w:t xml:space="preserve">TCS – </w:t>
+      </w:r>
+      <w:r>
+        <w:rPr>
+          <w:spacing w:val="15"/>
+          <w:w w:val="105"/>
+        </w:rPr>
+        <w:t xml:space="preserve">Apple </w:t>
+      </w:r>
+      <w:r>
+        <w:rPr>
+          <w:spacing w:val="15"/>
+          <w:w w:val="105"/>
+        </w:rPr>
+        <w:t xml:space="preserve"> – Linux Administrator March 2024 – </w:t>
+      </w:r>
+      <w:r>
+        <w:rPr>
+          <w:spacing w:val="15"/>
+          <w:w w:val="105"/>
+        </w:rPr>
+        <w:t>July 2024</w:t>
+      </w:r>
+      <w:r>
+        <w:rPr>
+          <w:spacing w:val="15"/>
+          <w:w w:val="105"/>
+        </w:rPr>
+        <w:t xml:space="preserve"> </w:t>
+      </w:r>
+    </w:p>
+    <w:p>
+      <w:pPr>
+        <w:pStyle w:val="Heading1"/>
+        <w:spacing w:before="184" w:after="0"/>
+        <w:rPr>
+          <w:spacing w:val="15"/>
+          <w:w w:val="105"/>
+        </w:rPr>
+      </w:pPr>
+      <w:r>
+        <w:rPr>
+          <w:spacing w:val="15"/>
+          <w:w w:val="105"/>
+        </w:rPr>
+      </w:r>
+    </w:p>
+    <w:p>
+      <w:pPr>
+        <w:pStyle w:val="Heading1"/>
+        <w:spacing w:before="184" w:after="0"/>
+        <w:rPr>
+          <w:spacing w:val="15"/>
+          <w:w w:val="105"/>
+        </w:rPr>
+      </w:pPr>
+      <w:r>
+        <w:rPr>
+          <w:spacing w:val="15"/>
+          <w:w w:val="105"/>
+        </w:rPr>
+        <w:t>* Day to day server operations scheduling downtime etc</w:t>
       </w:r>
     </w:p>
     <w:p>
@@ -3952,7 +4034,7 @@
           <w:pgMar w:left="620" w:right="640" w:gutter="0" w:header="0" w:top="620" w:footer="0" w:bottom="280"/>
           <w:formProt w:val="false"/>
           <w:textDirection w:val="lrTb"/>
-          <w:docGrid w:type="default" w:linePitch="312" w:charSpace="4294965247"/>
+          <w:docGrid w:type="default" w:linePitch="100" w:charSpace="0"/>
         </w:sectPr>
       </w:pPr>
     </w:p>
@@ -12685,6 +12767,7 @@
     <w:qFormat/>
     <w:pPr>
       <w:widowControl w:val="false"/>
+      <w:suppressAutoHyphens w:val="true"/>
       <w:bidi w:val="0"/>
       <w:spacing w:before="0" w:after="0"/>
       <w:jc w:val="left"/>

</xml_diff>

<commit_message>
revegen ramp up. here we go!
</commit_message>
<xml_diff>
--- a/Charles Wyble Resume.docx
+++ b/Charles Wyble Resume.docx
@@ -54,6 +54,30 @@
     <w:p>
       <w:pPr>
         <w:pStyle w:val="Heading1"/>
+        <w:rPr>
+          <w:spacing w:val="18"/>
+          <w:w w:val="105"/>
+        </w:rPr>
+      </w:pPr>
+      <w:r>
+        <w:rPr/>
+      </w:r>
+    </w:p>
+    <w:p>
+      <w:pPr>
+        <w:pStyle w:val="Heading1"/>
+        <w:rPr>
+          <w:spacing w:val="18"/>
+          <w:w w:val="105"/>
+        </w:rPr>
+      </w:pPr>
+      <w:r>
+        <w:rPr/>
+      </w:r>
+    </w:p>
+    <w:p>
+      <w:pPr>
+        <w:pStyle w:val="Heading1"/>
         <w:rPr/>
       </w:pPr>
       <w:r>
@@ -111,13 +135,33 @@
           <w:rFonts w:ascii="Microsoft Sans Serif" w:hAnsi="Microsoft Sans Serif"/>
         </w:rPr>
       </w:pPr>
+      <w:r>
+        <w:rPr>
+          <w:u w:val="single"/>
+        </w:rPr>
+        <w:t>reachableceo</w:t>
+      </w:r>
       <w:hyperlink r:id="rId2">
         <w:r>
           <w:rPr>
             <w:rStyle w:val="ListLabel20"/>
             <w:u w:val="single"/>
           </w:rPr>
-          <w:t>charles@turnsys.com</w:t>
+          <w:t>@</w:t>
+        </w:r>
+        <w:r>
+          <w:rPr>
+            <w:rStyle w:val="ListLabel20"/>
+            <w:u w:val="single"/>
+          </w:rPr>
+          <w:t>reachableceo</w:t>
+        </w:r>
+        <w:r>
+          <w:rPr>
+            <w:rStyle w:val="ListLabel20"/>
+            <w:u w:val="single"/>
+          </w:rPr>
+          <w:t>.com</w:t>
         </w:r>
         <w:r>
           <w:rPr>
@@ -164,22 +208,56 @@
         <w:rPr>
           <w:rFonts w:ascii="Microsoft Sans Serif" w:hAnsi="Microsoft Sans Serif"/>
         </w:rPr>
-        <w:t>7059</w:t>
+        <w:t xml:space="preserve">7059 </w:t>
+      </w:r>
+      <w:r>
+        <w:rPr>
+          <w:rFonts w:ascii="Microsoft Sans Serif" w:hAnsi="Microsoft Sans Serif"/>
+        </w:rPr>
+        <w:t>| Austin TX, Raleigh NC, Remote</w:t>
+      </w:r>
+    </w:p>
+    <w:p>
+      <w:pPr>
+        <w:pStyle w:val="BodyText"/>
+        <w:spacing w:before="60" w:after="0"/>
+        <w:ind w:hanging="0" w:left="102" w:right="3637"/>
+        <w:jc w:val="center"/>
+        <w:rPr>
+          <w:rFonts w:ascii="Microsoft Sans Serif" w:hAnsi="Microsoft Sans Serif"/>
+        </w:rPr>
+      </w:pPr>
+      <w:r>
+        <w:rPr/>
+      </w:r>
+    </w:p>
+    <w:p>
+      <w:pPr>
+        <w:pStyle w:val="BodyText"/>
+        <w:spacing w:before="60" w:after="0"/>
+        <w:ind w:hanging="0" w:left="102" w:right="3637"/>
+        <w:jc w:val="center"/>
+        <w:rPr>
+          <w:rFonts w:ascii="Microsoft Sans Serif" w:hAnsi="Microsoft Sans Serif"/>
+        </w:rPr>
+      </w:pPr>
+      <w:r>
+        <w:rPr/>
       </w:r>
     </w:p>
     <w:p>
       <w:pPr>
         <w:sectPr>
-          <w:type w:val="continuous"/>
+          <w:type w:val="nextPage"/>
           <w:pgSz w:w="12240" w:h="15840"/>
           <w:pgMar w:left="620" w:right="640" w:gutter="0" w:header="0" w:top="620" w:footer="0" w:bottom="280"/>
+          <w:pgNumType w:fmt="decimal"/>
           <w:cols w:num="2" w:equalWidth="false" w:sep="false">
             <w:col w:w="3092" w:space="464"/>
             <w:col w:w="7423"/>
           </w:cols>
           <w:formProt w:val="false"/>
           <w:textDirection w:val="lrTb"/>
-          <w:docGrid w:type="default" w:linePitch="100" w:charSpace="0"/>
         </w:sectPr>
       </w:pPr>
     </w:p>
@@ -823,22 +901,14 @@
           <w:spacing w:val="-2"/>
           <w:w w:val="105"/>
         </w:rPr>
-        <w:t>speci</w:t>
-      </w:r>
-      <w:r>
-        <w:rPr>
-          <w:rFonts w:ascii="Microsoft Sans Serif" w:hAnsi="Microsoft Sans Serif"/>
+        <w:t>specific</w:t>
+      </w:r>
+      <w:r>
+        <w:rPr>
           <w:spacing w:val="-2"/>
           <w:w w:val="105"/>
         </w:rPr>
-        <w:t>fl</w:t>
-      </w:r>
-      <w:r>
-        <w:rPr>
-          <w:spacing w:val="-2"/>
-          <w:w w:val="105"/>
-        </w:rPr>
-        <w:t xml:space="preserve">c business unit exceptions. </w:t>
+        <w:t xml:space="preserve"> business unit exceptions. </w:t>
       </w:r>
       <w:r>
         <w:rPr>
@@ -1032,18 +1102,10 @@
         <w:rPr/>
       </w:pPr>
       <w:r>
-        <w:rPr/>
-        <w:t>O</w:t>
-      </w:r>
-      <w:r>
-        <w:rPr>
-          <w:rFonts w:ascii="Microsoft Sans Serif" w:hAnsi="Microsoft Sans Serif"/>
-        </w:rPr>
-        <w:t>ﬀ</w:t>
-      </w:r>
-      <w:r>
-        <w:rPr/>
-        <w:t>ered</w:t>
+        <w:rPr>
+          <w:spacing w:val="11"/>
+        </w:rPr>
+        <w:t>Provided</w:t>
       </w:r>
       <w:r>
         <w:rPr>
@@ -2186,18 +2248,43 @@
     <w:p>
       <w:pPr>
         <w:pStyle w:val="Heading1"/>
+        <w:numPr>
+          <w:ilvl w:val="0"/>
+          <w:numId w:val="3"/>
+        </w:numPr>
         <w:spacing w:before="184" w:after="0"/>
         <w:rPr>
+          <w:rFonts w:ascii="Palatino Linotype" w:hAnsi="Palatino Linotype"/>
+        </w:rPr>
+      </w:pPr>
+      <w:r>
+        <w:rPr>
+          <w:rFonts w:ascii="Palatino Linotype" w:hAnsi="Palatino Linotype"/>
           <w:spacing w:val="15"/>
           <w:w w:val="105"/>
         </w:rPr>
+        <w:t>Security Compliance : worked with risk management/audit to remediate insecure configurations</w:t>
+      </w:r>
+    </w:p>
+    <w:p>
+      <w:pPr>
+        <w:pStyle w:val="Heading1"/>
+        <w:numPr>
+          <w:ilvl w:val="0"/>
+          <w:numId w:val="3"/>
+        </w:numPr>
+        <w:spacing w:before="184" w:after="0"/>
+        <w:rPr>
+          <w:rFonts w:ascii="Palatino Linotype" w:hAnsi="Palatino Linotype"/>
+        </w:rPr>
       </w:pPr>
       <w:r>
         <w:rPr>
+          <w:rFonts w:ascii="Palatino Linotype" w:hAnsi="Palatino Linotype"/>
           <w:spacing w:val="15"/>
           <w:w w:val="105"/>
         </w:rPr>
-        <w:t>* Security Compliance : worked with risk management/audit to remediate insecure configurations</w:t>
+        <w:t xml:space="preserve">Created Alma9 Packer image from scratch </w:t>
       </w:r>
     </w:p>
     <w:p>
@@ -2205,16 +2292,17 @@
         <w:pStyle w:val="Heading1"/>
         <w:spacing w:before="184" w:after="0"/>
         <w:rPr>
+          <w:rFonts w:ascii="Palatino Linotype" w:hAnsi="Palatino Linotype"/>
           <w:spacing w:val="15"/>
           <w:w w:val="105"/>
         </w:rPr>
       </w:pPr>
       <w:r>
         <w:rPr>
+          <w:rFonts w:ascii="Palatino Linotype" w:hAnsi="Palatino Linotype"/>
           <w:spacing w:val="15"/>
           <w:w w:val="105"/>
         </w:rPr>
-        <w:t xml:space="preserve">* Created Alma9 Packer image from scratch </w:t>
       </w:r>
     </w:p>
     <w:p>
@@ -2227,85 +2315,54 @@
         </w:rPr>
       </w:pPr>
       <w:r>
-        <w:rPr/>
+        <w:rPr>
+          <w:spacing w:val="15"/>
+          <w:w w:val="105"/>
+        </w:rPr>
+        <w:t xml:space="preserve">TCS – Apple  – </w:t>
+      </w:r>
+      <w:r>
+        <w:rPr>
+          <w:rFonts w:ascii="Palatino Linotype" w:hAnsi="Palatino Linotype"/>
+          <w:spacing w:val="15"/>
+          <w:w w:val="105"/>
+        </w:rPr>
+        <w:t xml:space="preserve">Linux Administrator March 2024 – July 2024 </w:t>
+      </w:r>
+    </w:p>
+    <w:p>
+      <w:pPr>
+        <w:pStyle w:val="Heading1"/>
+        <w:numPr>
+          <w:ilvl w:val="0"/>
+          <w:numId w:val="2"/>
+        </w:numPr>
+        <w:spacing w:before="184" w:after="0"/>
+        <w:rPr>
+          <w:spacing w:val="15"/>
+          <w:w w:val="105"/>
+        </w:rPr>
+      </w:pPr>
+      <w:r>
+        <w:rPr>
+          <w:rFonts w:ascii="Palatino Linotype" w:hAnsi="Palatino Linotype"/>
+          <w:spacing w:val="15"/>
+          <w:w w:val="105"/>
+        </w:rPr>
+        <w:t>Day to day server operations scheduling downtime etc</w:t>
+      </w:r>
+      <w:r>
+        <w:br w:type="page"/>
       </w:r>
     </w:p>
     <w:p>
       <w:pPr>
         <w:pStyle w:val="Heading1"/>
         <w:spacing w:before="184" w:after="0"/>
-        <w:rPr>
-          <w:spacing w:val="15"/>
-          <w:w w:val="105"/>
-        </w:rPr>
+        <w:rPr/>
       </w:pPr>
       <w:r>
-        <w:rPr>
-          <w:spacing w:val="15"/>
-          <w:w w:val="105"/>
-        </w:rPr>
-        <w:t xml:space="preserve">TCS – </w:t>
-      </w:r>
-      <w:r>
-        <w:rPr>
-          <w:spacing w:val="15"/>
-          <w:w w:val="105"/>
-        </w:rPr>
-        <w:t xml:space="preserve">Apple </w:t>
-      </w:r>
-      <w:r>
-        <w:rPr>
-          <w:spacing w:val="15"/>
-          <w:w w:val="105"/>
-        </w:rPr>
-        <w:t xml:space="preserve"> – Linux Administrator March 2024 – </w:t>
-      </w:r>
-      <w:r>
-        <w:rPr>
-          <w:spacing w:val="15"/>
-          <w:w w:val="105"/>
-        </w:rPr>
-        <w:t>July 2024</w:t>
-      </w:r>
-      <w:r>
-        <w:rPr>
-          <w:spacing w:val="15"/>
-          <w:w w:val="105"/>
-        </w:rPr>
-        <w:t xml:space="preserve"> </w:t>
-      </w:r>
-    </w:p>
-    <w:p>
-      <w:pPr>
-        <w:pStyle w:val="Heading1"/>
-        <w:spacing w:before="184" w:after="0"/>
-        <w:rPr>
-          <w:spacing w:val="15"/>
-          <w:w w:val="105"/>
-        </w:rPr>
-      </w:pPr>
-      <w:r>
-        <w:rPr>
-          <w:spacing w:val="15"/>
-          <w:w w:val="105"/>
-        </w:rPr>
-      </w:r>
-    </w:p>
-    <w:p>
-      <w:pPr>
-        <w:pStyle w:val="Heading1"/>
-        <w:spacing w:before="184" w:after="0"/>
-        <w:rPr>
-          <w:spacing w:val="15"/>
-          <w:w w:val="105"/>
-        </w:rPr>
-      </w:pPr>
-      <w:r>
-        <w:rPr>
-          <w:spacing w:val="15"/>
-          <w:w w:val="105"/>
-        </w:rPr>
-        <w:t>* Day to day server operations scheduling downtime etc</w:t>
+        <w:rPr/>
       </w:r>
     </w:p>
     <w:p>
@@ -2403,9 +2460,21 @@
     </w:p>
     <w:p>
       <w:pPr>
-        <w:pStyle w:val="Heading1"/>
-        <w:spacing w:before="184" w:after="0"/>
-        <w:rPr/>
+        <w:pStyle w:val="ListParagraph"/>
+        <w:tabs>
+          <w:tab w:val="clear" w:pos="720"/>
+          <w:tab w:val="left" w:pos="459" w:leader="none"/>
+          <w:tab w:val="left" w:pos="460" w:leader="none"/>
+        </w:tabs>
+        <w:spacing w:lineRule="auto" w:line="259" w:before="24" w:after="0"/>
+        <w:ind w:hanging="360" w:left="460" w:right="134"/>
+        <w:rPr>
+          <w:rFonts w:ascii="Tahoma" w:hAnsi="Tahoma"/>
+          <w:b/>
+          <w:spacing w:val="-2"/>
+          <w:w w:val="105"/>
+          <w:u w:val="single"/>
+        </w:rPr>
       </w:pPr>
       <w:r>
         <w:rPr/>
@@ -2413,12 +2482,15 @@
     </w:p>
     <w:p>
       <w:pPr>
-        <w:pStyle w:val="BodyText"/>
-        <w:spacing w:before="83" w:after="0"/>
-        <w:ind w:hanging="0" w:left="1612"/>
-        <w:rPr>
-          <w:rFonts w:ascii="Microsoft Sans Serif" w:hAnsi="Microsoft Sans Serif"/>
-        </w:rPr>
+        <w:pStyle w:val="ListParagraph"/>
+        <w:tabs>
+          <w:tab w:val="clear" w:pos="720"/>
+          <w:tab w:val="left" w:pos="459" w:leader="none"/>
+          <w:tab w:val="left" w:pos="460" w:leader="none"/>
+        </w:tabs>
+        <w:spacing w:lineRule="auto" w:line="259" w:before="24" w:after="0"/>
+        <w:ind w:hanging="360" w:left="460" w:right="134"/>
+        <w:rPr/>
       </w:pPr>
       <w:r>
         <w:rPr>
@@ -4028,142 +4100,165 @@
     </w:p>
     <w:p>
       <w:pPr>
+        <w:pStyle w:val="ListParagraph"/>
+        <w:tabs>
+          <w:tab w:val="clear" w:pos="720"/>
+          <w:tab w:val="left" w:pos="459" w:leader="none"/>
+          <w:tab w:val="left" w:pos="460" w:leader="none"/>
+        </w:tabs>
+        <w:spacing w:lineRule="auto" w:line="259"/>
+        <w:ind w:hanging="360" w:left="460" w:right="774"/>
+        <w:rPr>
+          <w:rFonts w:ascii="Comic Sans MS" w:hAnsi="Comic Sans MS"/>
+          <w:b/>
+          <w:w w:val="105"/>
+        </w:rPr>
+      </w:pPr>
+      <w:r>
+        <w:rPr/>
+      </w:r>
+    </w:p>
+    <w:p>
+      <w:pPr>
+        <w:pStyle w:val="ListParagraph"/>
+        <w:tabs>
+          <w:tab w:val="clear" w:pos="720"/>
+          <w:tab w:val="left" w:pos="459" w:leader="none"/>
+          <w:tab w:val="left" w:pos="460" w:leader="none"/>
+        </w:tabs>
+        <w:spacing w:lineRule="auto" w:line="259"/>
+        <w:ind w:hanging="360" w:left="460" w:right="774"/>
+        <w:rPr/>
+      </w:pPr>
+      <w:r>
+        <w:rPr>
+          <w:rFonts w:ascii="Comic Sans MS" w:hAnsi="Comic Sans MS"/>
+          <w:b/>
+        </w:rPr>
+        <w:t>3</w:t>
+      </w:r>
+      <w:r>
+        <w:rPr>
+          <w:rFonts w:ascii="Tahoma" w:hAnsi="Tahoma"/>
+          <w:b/>
+        </w:rPr>
+        <w:t>M</w:t>
+      </w:r>
+      <w:r>
+        <w:rPr>
+          <w:rFonts w:ascii="Tahoma" w:hAnsi="Tahoma"/>
+          <w:b/>
+          <w:spacing w:val="54"/>
+        </w:rPr>
+        <w:t xml:space="preserve"> </w:t>
+      </w:r>
+      <w:r>
+        <w:rPr/>
+        <w:t>-</w:t>
+      </w:r>
+      <w:r>
+        <w:rPr>
+          <w:spacing w:val="4"/>
+        </w:rPr>
+        <w:t xml:space="preserve"> </w:t>
+      </w:r>
+      <w:r>
+        <w:rPr/>
+        <w:t>Site</w:t>
+      </w:r>
+      <w:r>
+        <w:rPr>
+          <w:spacing w:val="3"/>
+        </w:rPr>
+        <w:t xml:space="preserve"> </w:t>
+      </w:r>
+      <w:r>
+        <w:rPr/>
+        <w:t>Reliability</w:t>
+      </w:r>
+      <w:r>
+        <w:rPr>
+          <w:spacing w:val="4"/>
+        </w:rPr>
+        <w:t xml:space="preserve"> </w:t>
+      </w:r>
+      <w:r>
+        <w:rPr/>
+        <w:t>Engineer</w:t>
+      </w:r>
+      <w:r>
+        <w:rPr>
+          <w:spacing w:val="4"/>
+        </w:rPr>
+        <w:t xml:space="preserve"> </w:t>
+      </w:r>
+      <w:r>
+        <w:rPr>
+          <w:w w:val="90"/>
+        </w:rPr>
+        <w:t>|</w:t>
+      </w:r>
+      <w:r>
+        <w:rPr>
+          <w:spacing w:val="9"/>
+          <w:w w:val="90"/>
+        </w:rPr>
+        <w:t xml:space="preserve"> </w:t>
+      </w:r>
+      <w:r>
+        <w:rPr/>
+        <w:t>March</w:t>
+      </w:r>
+      <w:r>
+        <w:rPr>
+          <w:spacing w:val="4"/>
+        </w:rPr>
+        <w:t xml:space="preserve"> </w:t>
+      </w:r>
+      <w:r>
+        <w:rPr>
+          <w:rFonts w:ascii="Microsoft Sans Serif" w:hAnsi="Microsoft Sans Serif"/>
+        </w:rPr>
+        <w:t xml:space="preserve">2020 </w:t>
+      </w:r>
+      <w:r>
+        <w:rPr/>
+        <w:t>-</w:t>
+      </w:r>
+      <w:r>
+        <w:rPr>
+          <w:spacing w:val="4"/>
+        </w:rPr>
+        <w:t xml:space="preserve"> </w:t>
+      </w:r>
+      <w:r>
+        <w:rPr/>
+        <w:t>November</w:t>
+      </w:r>
+      <w:r>
+        <w:rPr>
+          <w:spacing w:val="4"/>
+        </w:rPr>
+        <w:t xml:space="preserve"> </w:t>
+      </w:r>
+      <w:r>
+        <w:rPr>
+          <w:rFonts w:ascii="Microsoft Sans Serif" w:hAnsi="Microsoft Sans Serif"/>
+        </w:rPr>
+        <w:t>2022</w:t>
+      </w:r>
+    </w:p>
+    <w:p>
+      <w:pPr>
         <w:sectPr>
           <w:type w:val="continuous"/>
           <w:pgSz w:w="12240" w:h="15840"/>
           <w:pgMar w:left="620" w:right="640" w:gutter="0" w:header="0" w:top="620" w:footer="0" w:bottom="280"/>
           <w:formProt w:val="false"/>
           <w:textDirection w:val="lrTb"/>
-          <w:docGrid w:type="default" w:linePitch="100" w:charSpace="0"/>
+          <w:docGrid w:type="default" w:linePitch="312" w:charSpace="4294965247"/>
         </w:sectPr>
       </w:pPr>
-    </w:p>
-    <w:p>
-      <w:pPr>
-        <w:pStyle w:val="BodyText"/>
-        <w:spacing w:before="129" w:after="0"/>
-        <w:ind w:hanging="0" w:left="2434"/>
-        <w:rPr>
-          <w:rFonts w:ascii="Microsoft Sans Serif" w:hAnsi="Microsoft Sans Serif"/>
-        </w:rPr>
-      </w:pPr>
-      <w:r>
-        <w:rPr>
-          <w:rFonts w:ascii="Comic Sans MS" w:hAnsi="Comic Sans MS"/>
-          <w:b/>
-        </w:rPr>
-        <w:t>3</w:t>
-      </w:r>
-      <w:r>
-        <w:rPr>
-          <w:rFonts w:ascii="Tahoma" w:hAnsi="Tahoma"/>
-          <w:b/>
-        </w:rPr>
-        <w:t>M</w:t>
-      </w:r>
-      <w:r>
-        <w:rPr>
-          <w:rFonts w:ascii="Tahoma" w:hAnsi="Tahoma"/>
-          <w:b/>
-          <w:spacing w:val="54"/>
-        </w:rPr>
-        <w:t xml:space="preserve"> </w:t>
-      </w:r>
-      <w:r>
-        <w:rPr/>
-        <w:t>-</w:t>
-      </w:r>
-      <w:r>
-        <w:rPr>
-          <w:spacing w:val="4"/>
-        </w:rPr>
-        <w:t xml:space="preserve"> </w:t>
-      </w:r>
-      <w:r>
-        <w:rPr/>
-        <w:t>Site</w:t>
-      </w:r>
-      <w:r>
-        <w:rPr>
-          <w:spacing w:val="3"/>
-        </w:rPr>
-        <w:t xml:space="preserve"> </w:t>
-      </w:r>
-      <w:r>
-        <w:rPr/>
-        <w:t>Reliability</w:t>
-      </w:r>
-      <w:r>
-        <w:rPr>
-          <w:spacing w:val="4"/>
-        </w:rPr>
-        <w:t xml:space="preserve"> </w:t>
-      </w:r>
-      <w:r>
-        <w:rPr/>
-        <w:t>Engineer</w:t>
-      </w:r>
-      <w:r>
-        <w:rPr>
-          <w:spacing w:val="4"/>
-        </w:rPr>
-        <w:t xml:space="preserve"> </w:t>
-      </w:r>
-      <w:r>
-        <w:rPr>
-          <w:w w:val="90"/>
-        </w:rPr>
-        <w:t>|</w:t>
-      </w:r>
-      <w:r>
-        <w:rPr>
-          <w:spacing w:val="9"/>
-          <w:w w:val="90"/>
-        </w:rPr>
-        <w:t xml:space="preserve"> </w:t>
-      </w:r>
-      <w:r>
-        <w:rPr/>
-        <w:t>March</w:t>
-      </w:r>
-      <w:r>
-        <w:rPr>
-          <w:spacing w:val="4"/>
-        </w:rPr>
-        <w:t xml:space="preserve"> </w:t>
-      </w:r>
-      <w:r>
-        <w:rPr>
-          <w:rFonts w:ascii="Microsoft Sans Serif" w:hAnsi="Microsoft Sans Serif"/>
-        </w:rPr>
-        <w:t xml:space="preserve">2020 </w:t>
-      </w:r>
-      <w:r>
-        <w:rPr/>
-        <w:t>-</w:t>
-      </w:r>
-      <w:r>
-        <w:rPr>
-          <w:spacing w:val="4"/>
-        </w:rPr>
-        <w:t xml:space="preserve"> </w:t>
-      </w:r>
-      <w:r>
-        <w:rPr/>
-        <w:t>November</w:t>
-      </w:r>
-      <w:r>
-        <w:rPr>
-          <w:spacing w:val="4"/>
-        </w:rPr>
-        <w:t xml:space="preserve"> </w:t>
-      </w:r>
-      <w:r>
-        <w:rPr>
-          <w:rFonts w:ascii="Microsoft Sans Serif" w:hAnsi="Microsoft Sans Serif"/>
-        </w:rPr>
-        <w:t>2022</w:t>
-      </w:r>
     </w:p>
     <w:p>
       <w:pPr>
@@ -4616,26 +4711,33 @@
     </w:p>
     <w:p>
       <w:pPr>
-        <w:pStyle w:val="BodyText"/>
-        <w:spacing w:before="8" w:after="0"/>
-        <w:ind w:hanging="0" w:left="0"/>
-        <w:rPr>
-          <w:sz w:val="23"/>
+        <w:pStyle w:val="ListParagraph"/>
+        <w:tabs>
+          <w:tab w:val="clear" w:pos="720"/>
+          <w:tab w:val="left" w:pos="459" w:leader="none"/>
+          <w:tab w:val="left" w:pos="460" w:leader="none"/>
+        </w:tabs>
+        <w:spacing w:lineRule="auto" w:line="259" w:before="23" w:after="0"/>
+        <w:ind w:hanging="360" w:left="460" w:right="366"/>
+        <w:rPr>
+          <w:w w:val="105"/>
         </w:rPr>
       </w:pPr>
       <w:r>
-        <w:rPr>
-          <w:sz w:val="23"/>
-        </w:rPr>
+        <w:rPr/>
       </w:r>
     </w:p>
     <w:p>
       <w:pPr>
-        <w:pStyle w:val="BodyText"/>
-        <w:ind w:hanging="0" w:left="1414"/>
-        <w:rPr>
-          <w:rFonts w:ascii="Microsoft Sans Serif" w:hAnsi="Microsoft Sans Serif"/>
-        </w:rPr>
+        <w:pStyle w:val="ListParagraph"/>
+        <w:tabs>
+          <w:tab w:val="clear" w:pos="720"/>
+          <w:tab w:val="left" w:pos="459" w:leader="none"/>
+          <w:tab w:val="left" w:pos="460" w:leader="none"/>
+        </w:tabs>
+        <w:spacing w:lineRule="auto" w:line="259" w:before="23" w:after="0"/>
+        <w:ind w:hanging="360" w:left="460" w:right="366"/>
+        <w:rPr/>
       </w:pPr>
       <w:r>
         <w:rPr>
@@ -5038,26 +5140,32 @@
     </w:p>
     <w:p>
       <w:pPr>
-        <w:pStyle w:val="BodyText"/>
-        <w:spacing w:before="6" w:after="0"/>
-        <w:ind w:hanging="0" w:left="0"/>
-        <w:rPr>
-          <w:sz w:val="25"/>
+        <w:pStyle w:val="ListParagraph"/>
+        <w:tabs>
+          <w:tab w:val="clear" w:pos="720"/>
+          <w:tab w:val="left" w:pos="459" w:leader="none"/>
+          <w:tab w:val="left" w:pos="460" w:leader="none"/>
+        </w:tabs>
+        <w:spacing w:lineRule="exact" w:line="296"/>
+        <w:rPr>
+          <w:rFonts w:ascii="Tahoma" w:hAnsi="Tahoma"/>
+          <w:b/>
         </w:rPr>
       </w:pPr>
       <w:r>
-        <w:rPr>
-          <w:sz w:val="25"/>
-        </w:rPr>
+        <w:rPr/>
       </w:r>
     </w:p>
     <w:p>
       <w:pPr>
-        <w:pStyle w:val="BodyText"/>
-        <w:ind w:hanging="0" w:left="1886"/>
-        <w:rPr>
-          <w:rFonts w:ascii="Microsoft Sans Serif" w:hAnsi="Microsoft Sans Serif"/>
-        </w:rPr>
+        <w:pStyle w:val="ListParagraph"/>
+        <w:tabs>
+          <w:tab w:val="clear" w:pos="720"/>
+          <w:tab w:val="left" w:pos="459" w:leader="none"/>
+          <w:tab w:val="left" w:pos="460" w:leader="none"/>
+        </w:tabs>
+        <w:spacing w:lineRule="exact" w:line="296"/>
+        <w:rPr/>
       </w:pPr>
       <w:r>
         <w:rPr>
@@ -7975,13 +8083,13 @@
     <w:p>
       <w:pPr>
         <w:sectPr>
-          <w:type w:val="nextPage"/>
+          <w:type w:val="continuous"/>
           <w:pgSz w:w="12240" w:h="15840"/>
-          <w:pgMar w:left="620" w:right="640" w:gutter="0" w:header="0" w:top="600" w:footer="0" w:bottom="280"/>
+          <w:pgMar w:left="620" w:right="640" w:gutter="0" w:header="0" w:top="620" w:footer="0" w:bottom="280"/>
           <w:pgNumType w:fmt="decimal"/>
           <w:formProt w:val="false"/>
           <w:textDirection w:val="lrTb"/>
-          <w:docGrid w:type="default" w:linePitch="100" w:charSpace="4096"/>
+          <w:docGrid w:type="default" w:linePitch="312" w:charSpace="4294965247"/>
         </w:sectPr>
         <w:pStyle w:val="ListParagraph"/>
         <w:numPr>
@@ -12242,6 +12350,280 @@
   <w:abstractNum w:abstractNumId="2">
     <w:lvl w:ilvl="0">
       <w:start w:val="1"/>
+      <w:numFmt w:val="bullet"/>
+      <w:lvlText w:val=""/>
+      <w:lvlJc w:val="left"/>
+      <w:pPr>
+        <w:tabs>
+          <w:tab w:val="num" w:pos="820"/>
+        </w:tabs>
+        <w:ind w:left="820" w:hanging="360"/>
+      </w:pPr>
+      <w:rPr>
+        <w:rFonts w:ascii="Symbol" w:hAnsi="Symbol" w:cs="Symbol" w:hint="default"/>
+      </w:rPr>
+    </w:lvl>
+    <w:lvl w:ilvl="1">
+      <w:start w:val="1"/>
+      <w:numFmt w:val="bullet"/>
+      <w:lvlText w:val="◦"/>
+      <w:lvlJc w:val="left"/>
+      <w:pPr>
+        <w:tabs>
+          <w:tab w:val="num" w:pos="1180"/>
+        </w:tabs>
+        <w:ind w:left="1180" w:hanging="360"/>
+      </w:pPr>
+      <w:rPr>
+        <w:rFonts w:ascii="OpenSymbol" w:hAnsi="OpenSymbol" w:cs="OpenSymbol" w:hint="default"/>
+      </w:rPr>
+    </w:lvl>
+    <w:lvl w:ilvl="2">
+      <w:start w:val="1"/>
+      <w:numFmt w:val="bullet"/>
+      <w:lvlText w:val="▪"/>
+      <w:lvlJc w:val="left"/>
+      <w:pPr>
+        <w:tabs>
+          <w:tab w:val="num" w:pos="1540"/>
+        </w:tabs>
+        <w:ind w:left="1540" w:hanging="360"/>
+      </w:pPr>
+      <w:rPr>
+        <w:rFonts w:ascii="OpenSymbol" w:hAnsi="OpenSymbol" w:cs="OpenSymbol" w:hint="default"/>
+      </w:rPr>
+    </w:lvl>
+    <w:lvl w:ilvl="3">
+      <w:start w:val="1"/>
+      <w:numFmt w:val="bullet"/>
+      <w:lvlText w:val=""/>
+      <w:lvlJc w:val="left"/>
+      <w:pPr>
+        <w:tabs>
+          <w:tab w:val="num" w:pos="1900"/>
+        </w:tabs>
+        <w:ind w:left="1900" w:hanging="360"/>
+      </w:pPr>
+      <w:rPr>
+        <w:rFonts w:ascii="Symbol" w:hAnsi="Symbol" w:cs="Symbol" w:hint="default"/>
+      </w:rPr>
+    </w:lvl>
+    <w:lvl w:ilvl="4">
+      <w:start w:val="1"/>
+      <w:numFmt w:val="bullet"/>
+      <w:lvlText w:val="◦"/>
+      <w:lvlJc w:val="left"/>
+      <w:pPr>
+        <w:tabs>
+          <w:tab w:val="num" w:pos="2260"/>
+        </w:tabs>
+        <w:ind w:left="2260" w:hanging="360"/>
+      </w:pPr>
+      <w:rPr>
+        <w:rFonts w:ascii="OpenSymbol" w:hAnsi="OpenSymbol" w:cs="OpenSymbol" w:hint="default"/>
+      </w:rPr>
+    </w:lvl>
+    <w:lvl w:ilvl="5">
+      <w:start w:val="1"/>
+      <w:numFmt w:val="bullet"/>
+      <w:lvlText w:val="▪"/>
+      <w:lvlJc w:val="left"/>
+      <w:pPr>
+        <w:tabs>
+          <w:tab w:val="num" w:pos="2620"/>
+        </w:tabs>
+        <w:ind w:left="2620" w:hanging="360"/>
+      </w:pPr>
+      <w:rPr>
+        <w:rFonts w:ascii="OpenSymbol" w:hAnsi="OpenSymbol" w:cs="OpenSymbol" w:hint="default"/>
+      </w:rPr>
+    </w:lvl>
+    <w:lvl w:ilvl="6">
+      <w:start w:val="1"/>
+      <w:numFmt w:val="bullet"/>
+      <w:lvlText w:val=""/>
+      <w:lvlJc w:val="left"/>
+      <w:pPr>
+        <w:tabs>
+          <w:tab w:val="num" w:pos="2980"/>
+        </w:tabs>
+        <w:ind w:left="2980" w:hanging="360"/>
+      </w:pPr>
+      <w:rPr>
+        <w:rFonts w:ascii="Symbol" w:hAnsi="Symbol" w:cs="Symbol" w:hint="default"/>
+      </w:rPr>
+    </w:lvl>
+    <w:lvl w:ilvl="7">
+      <w:start w:val="1"/>
+      <w:numFmt w:val="bullet"/>
+      <w:lvlText w:val="◦"/>
+      <w:lvlJc w:val="left"/>
+      <w:pPr>
+        <w:tabs>
+          <w:tab w:val="num" w:pos="3340"/>
+        </w:tabs>
+        <w:ind w:left="3340" w:hanging="360"/>
+      </w:pPr>
+      <w:rPr>
+        <w:rFonts w:ascii="OpenSymbol" w:hAnsi="OpenSymbol" w:cs="OpenSymbol" w:hint="default"/>
+      </w:rPr>
+    </w:lvl>
+    <w:lvl w:ilvl="8">
+      <w:start w:val="1"/>
+      <w:numFmt w:val="bullet"/>
+      <w:lvlText w:val="▪"/>
+      <w:lvlJc w:val="left"/>
+      <w:pPr>
+        <w:tabs>
+          <w:tab w:val="num" w:pos="3700"/>
+        </w:tabs>
+        <w:ind w:left="3700" w:hanging="360"/>
+      </w:pPr>
+      <w:rPr>
+        <w:rFonts w:ascii="OpenSymbol" w:hAnsi="OpenSymbol" w:cs="OpenSymbol" w:hint="default"/>
+      </w:rPr>
+    </w:lvl>
+  </w:abstractNum>
+  <w:abstractNum w:abstractNumId="3">
+    <w:lvl w:ilvl="0">
+      <w:start w:val="1"/>
+      <w:numFmt w:val="bullet"/>
+      <w:lvlText w:val=""/>
+      <w:lvlJc w:val="left"/>
+      <w:pPr>
+        <w:tabs>
+          <w:tab w:val="num" w:pos="820"/>
+        </w:tabs>
+        <w:ind w:left="820" w:hanging="360"/>
+      </w:pPr>
+      <w:rPr>
+        <w:rFonts w:ascii="Symbol" w:hAnsi="Symbol" w:cs="Symbol" w:hint="default"/>
+      </w:rPr>
+    </w:lvl>
+    <w:lvl w:ilvl="1">
+      <w:start w:val="1"/>
+      <w:numFmt w:val="bullet"/>
+      <w:lvlText w:val="◦"/>
+      <w:lvlJc w:val="left"/>
+      <w:pPr>
+        <w:tabs>
+          <w:tab w:val="num" w:pos="1180"/>
+        </w:tabs>
+        <w:ind w:left="1180" w:hanging="360"/>
+      </w:pPr>
+      <w:rPr>
+        <w:rFonts w:ascii="OpenSymbol" w:hAnsi="OpenSymbol" w:cs="OpenSymbol" w:hint="default"/>
+      </w:rPr>
+    </w:lvl>
+    <w:lvl w:ilvl="2">
+      <w:start w:val="1"/>
+      <w:numFmt w:val="bullet"/>
+      <w:lvlText w:val="▪"/>
+      <w:lvlJc w:val="left"/>
+      <w:pPr>
+        <w:tabs>
+          <w:tab w:val="num" w:pos="1540"/>
+        </w:tabs>
+        <w:ind w:left="1540" w:hanging="360"/>
+      </w:pPr>
+      <w:rPr>
+        <w:rFonts w:ascii="OpenSymbol" w:hAnsi="OpenSymbol" w:cs="OpenSymbol" w:hint="default"/>
+      </w:rPr>
+    </w:lvl>
+    <w:lvl w:ilvl="3">
+      <w:start w:val="1"/>
+      <w:numFmt w:val="bullet"/>
+      <w:lvlText w:val=""/>
+      <w:lvlJc w:val="left"/>
+      <w:pPr>
+        <w:tabs>
+          <w:tab w:val="num" w:pos="1900"/>
+        </w:tabs>
+        <w:ind w:left="1900" w:hanging="360"/>
+      </w:pPr>
+      <w:rPr>
+        <w:rFonts w:ascii="Symbol" w:hAnsi="Symbol" w:cs="Symbol" w:hint="default"/>
+      </w:rPr>
+    </w:lvl>
+    <w:lvl w:ilvl="4">
+      <w:start w:val="1"/>
+      <w:numFmt w:val="bullet"/>
+      <w:lvlText w:val="◦"/>
+      <w:lvlJc w:val="left"/>
+      <w:pPr>
+        <w:tabs>
+          <w:tab w:val="num" w:pos="2260"/>
+        </w:tabs>
+        <w:ind w:left="2260" w:hanging="360"/>
+      </w:pPr>
+      <w:rPr>
+        <w:rFonts w:ascii="OpenSymbol" w:hAnsi="OpenSymbol" w:cs="OpenSymbol" w:hint="default"/>
+      </w:rPr>
+    </w:lvl>
+    <w:lvl w:ilvl="5">
+      <w:start w:val="1"/>
+      <w:numFmt w:val="bullet"/>
+      <w:lvlText w:val="▪"/>
+      <w:lvlJc w:val="left"/>
+      <w:pPr>
+        <w:tabs>
+          <w:tab w:val="num" w:pos="2620"/>
+        </w:tabs>
+        <w:ind w:left="2620" w:hanging="360"/>
+      </w:pPr>
+      <w:rPr>
+        <w:rFonts w:ascii="OpenSymbol" w:hAnsi="OpenSymbol" w:cs="OpenSymbol" w:hint="default"/>
+      </w:rPr>
+    </w:lvl>
+    <w:lvl w:ilvl="6">
+      <w:start w:val="1"/>
+      <w:numFmt w:val="bullet"/>
+      <w:lvlText w:val=""/>
+      <w:lvlJc w:val="left"/>
+      <w:pPr>
+        <w:tabs>
+          <w:tab w:val="num" w:pos="2980"/>
+        </w:tabs>
+        <w:ind w:left="2980" w:hanging="360"/>
+      </w:pPr>
+      <w:rPr>
+        <w:rFonts w:ascii="Symbol" w:hAnsi="Symbol" w:cs="Symbol" w:hint="default"/>
+      </w:rPr>
+    </w:lvl>
+    <w:lvl w:ilvl="7">
+      <w:start w:val="1"/>
+      <w:numFmt w:val="bullet"/>
+      <w:lvlText w:val="◦"/>
+      <w:lvlJc w:val="left"/>
+      <w:pPr>
+        <w:tabs>
+          <w:tab w:val="num" w:pos="3340"/>
+        </w:tabs>
+        <w:ind w:left="3340" w:hanging="360"/>
+      </w:pPr>
+      <w:rPr>
+        <w:rFonts w:ascii="OpenSymbol" w:hAnsi="OpenSymbol" w:cs="OpenSymbol" w:hint="default"/>
+      </w:rPr>
+    </w:lvl>
+    <w:lvl w:ilvl="8">
+      <w:start w:val="1"/>
+      <w:numFmt w:val="bullet"/>
+      <w:lvlText w:val="▪"/>
+      <w:lvlJc w:val="left"/>
+      <w:pPr>
+        <w:tabs>
+          <w:tab w:val="num" w:pos="3700"/>
+        </w:tabs>
+        <w:ind w:left="3700" w:hanging="360"/>
+      </w:pPr>
+      <w:rPr>
+        <w:rFonts w:ascii="OpenSymbol" w:hAnsi="OpenSymbol" w:cs="OpenSymbol" w:hint="default"/>
+      </w:rPr>
+    </w:lvl>
+  </w:abstractNum>
+  <w:abstractNum w:abstractNumId="4">
+    <w:lvl w:ilvl="0">
+      <w:start w:val="1"/>
       <w:numFmt w:val="none"/>
       <w:suff w:val="nothing"/>
       <w:lvlText w:val=""/>
@@ -12363,6 +12745,12 @@
   </w:num>
   <w:num w:numId="2">
     <w:abstractNumId w:val="2"/>
+  </w:num>
+  <w:num w:numId="3">
+    <w:abstractNumId w:val="3"/>
+  </w:num>
+  <w:num w:numId="4">
+    <w:abstractNumId w:val="4"/>
   </w:num>
 </w:numbering>
 </file>
@@ -12811,6 +13199,18 @@
       <w:u w:val="single"/>
     </w:rPr>
   </w:style>
+  <w:style w:type="character" w:styleId="Bullets">
+    <w:name w:val="Bullets"/>
+    <w:qFormat/>
+    <w:rPr>
+      <w:rFonts w:ascii="OpenSymbol" w:hAnsi="OpenSymbol" w:eastAsia="OpenSymbol" w:cs="OpenSymbol"/>
+    </w:rPr>
+  </w:style>
+  <w:style w:type="character" w:styleId="NumberingSymbols">
+    <w:name w:val="Numbering Symbols"/>
+    <w:qFormat/>
+    <w:rPr/>
+  </w:style>
   <w:style w:type="paragraph" w:styleId="Heading">
     <w:name w:val="Heading"/>
     <w:basedOn w:val="Normal"/>

</xml_diff>